<commit_message>
Implemented AppJob and updated doc
</commit_message>
<xml_diff>
--- a/Doomenstein/C29 SDST A4 - Threads, Jobs, and Portals.docx
+++ b/Doomenstein/C29 SDST A4 - Threads, Jobs, and Portals.docx
@@ -1266,22 +1266,40 @@
           <w:ilvl w:val="0"/>
           <w:numId w:val="5"/>
         </w:numPr>
-      </w:pPr>
-      <w:r>
+        <w:rPr>
+          <w:highlight w:val="cyan"/>
+        </w:rPr>
+      </w:pPr>
+      <w:r>
+        <w:rPr>
+          <w:highlight w:val="cyan"/>
+        </w:rPr>
         <w:t>(</w:t>
       </w:r>
       <w:r>
+        <w:rPr>
+          <w:highlight w:val="cyan"/>
+        </w:rPr>
         <w:t>2</w:t>
       </w:r>
       <w:r>
+        <w:rPr>
+          <w:highlight w:val="cyan"/>
+        </w:rPr>
         <w:t xml:space="preserve">) A new </w:t>
       </w:r>
       <w:proofErr w:type="spellStart"/>
       <w:r>
+        <w:rPr>
+          <w:highlight w:val="cyan"/>
+        </w:rPr>
         <w:t>JobSystem</w:t>
       </w:r>
       <w:proofErr w:type="spellEnd"/>
       <w:r>
+        <w:rPr>
+          <w:highlight w:val="cyan"/>
+        </w:rPr>
         <w:t xml:space="preserve"> engine subsystem (singleton-like).  Can be owned (created, managed, destroyed) by each game’s App, or by the engine itself.</w:t>
       </w:r>
     </w:p>
@@ -1292,45 +1310,79 @@
           <w:ilvl w:val="0"/>
           <w:numId w:val="5"/>
         </w:numPr>
-      </w:pPr>
-      <w:r>
+        <w:rPr>
+          <w:highlight w:val="cyan"/>
+        </w:rPr>
+      </w:pPr>
+      <w:r>
+        <w:rPr>
+          <w:highlight w:val="cyan"/>
+        </w:rPr>
         <w:t>(</w:t>
       </w:r>
       <w:r>
+        <w:rPr>
+          <w:highlight w:val="cyan"/>
+        </w:rPr>
         <w:t>5</w:t>
       </w:r>
       <w:r>
+        <w:rPr>
+          <w:highlight w:val="cyan"/>
+        </w:rPr>
         <w:t xml:space="preserve">) The ability for engine or game code to </w:t>
       </w:r>
       <w:r>
+        <w:rPr>
+          <w:highlight w:val="cyan"/>
+        </w:rPr>
         <w:t>request the creation of</w:t>
       </w:r>
       <w:r>
+        <w:rPr>
+          <w:highlight w:val="cyan"/>
+        </w:rPr>
         <w:t xml:space="preserve"> any number of </w:t>
       </w:r>
       <w:proofErr w:type="spellStart"/>
       <w:r>
         <w:rPr>
           <w:b/>
+          <w:highlight w:val="cyan"/>
         </w:rPr>
         <w:t>WorkerThread</w:t>
       </w:r>
       <w:proofErr w:type="spellEnd"/>
       <w:r>
+        <w:rPr>
+          <w:highlight w:val="cyan"/>
+        </w:rPr>
         <w:t xml:space="preserve"> objects </w:t>
       </w:r>
       <w:r>
+        <w:rPr>
+          <w:highlight w:val="cyan"/>
+        </w:rPr>
         <w:t xml:space="preserve">(which are owned by the </w:t>
       </w:r>
       <w:proofErr w:type="spellStart"/>
       <w:r>
+        <w:rPr>
+          <w:highlight w:val="cyan"/>
+        </w:rPr>
         <w:t>JobSystem</w:t>
       </w:r>
       <w:proofErr w:type="spellEnd"/>
       <w:r>
+        <w:rPr>
+          <w:highlight w:val="cyan"/>
+        </w:rPr>
         <w:t>)</w:t>
       </w:r>
       <w:r>
+        <w:rPr>
+          <w:highlight w:val="cyan"/>
+        </w:rPr>
         <w:t>.</w:t>
       </w:r>
     </w:p>
@@ -1341,41 +1393,77 @@
           <w:ilvl w:val="0"/>
           <w:numId w:val="5"/>
         </w:numPr>
-      </w:pPr>
-      <w:r>
+        <w:rPr>
+          <w:highlight w:val="cyan"/>
+        </w:rPr>
+      </w:pPr>
+      <w:r>
+        <w:rPr>
+          <w:highlight w:val="cyan"/>
+        </w:rPr>
         <w:lastRenderedPageBreak/>
         <w:t>(</w:t>
       </w:r>
       <w:r>
+        <w:rPr>
+          <w:highlight w:val="cyan"/>
+        </w:rPr>
         <w:t>5</w:t>
       </w:r>
       <w:r>
+        <w:rPr>
+          <w:highlight w:val="cyan"/>
+        </w:rPr>
         <w:t xml:space="preserve">) Each </w:t>
       </w:r>
       <w:proofErr w:type="spellStart"/>
       <w:r>
+        <w:rPr>
+          <w:highlight w:val="cyan"/>
+        </w:rPr>
         <w:t>WorkerThread</w:t>
       </w:r>
       <w:proofErr w:type="spellEnd"/>
       <w:r>
+        <w:rPr>
+          <w:highlight w:val="cyan"/>
+        </w:rPr>
         <w:t xml:space="preserve"> </w:t>
       </w:r>
       <w:r>
+        <w:rPr>
+          <w:highlight w:val="cyan"/>
+        </w:rPr>
         <w:t>will run a standard “worker thread main” function</w:t>
       </w:r>
       <w:r>
+        <w:rPr>
+          <w:highlight w:val="cyan"/>
+        </w:rPr>
         <w:t>/method</w:t>
       </w:r>
       <w:r>
+        <w:rPr>
+          <w:highlight w:val="cyan"/>
+        </w:rPr>
         <w:t>, pr</w:t>
       </w:r>
       <w:r>
+        <w:rPr>
+          <w:highlight w:val="cyan"/>
+        </w:rPr>
         <w:t xml:space="preserve">ovided as the entry function to the </w:t>
       </w:r>
       <w:r>
+        <w:rPr>
+          <w:highlight w:val="cyan"/>
+        </w:rPr>
         <w:t>std::thread</w:t>
       </w:r>
       <w:r>
+        <w:rPr>
+          <w:highlight w:val="cyan"/>
+        </w:rPr>
         <w:t xml:space="preserve"> constructor.</w:t>
       </w:r>
     </w:p>
@@ -1386,28 +1474,52 @@
           <w:ilvl w:val="0"/>
           <w:numId w:val="5"/>
         </w:numPr>
-      </w:pPr>
-      <w:r>
+        <w:rPr>
+          <w:highlight w:val="cyan"/>
+        </w:rPr>
+      </w:pPr>
+      <w:r>
+        <w:rPr>
+          <w:highlight w:val="cyan"/>
+        </w:rPr>
         <w:t>(</w:t>
       </w:r>
       <w:r>
+        <w:rPr>
+          <w:highlight w:val="cyan"/>
+        </w:rPr>
         <w:t>5</w:t>
       </w:r>
       <w:r>
+        <w:rPr>
+          <w:highlight w:val="cyan"/>
+        </w:rPr>
         <w:t xml:space="preserve">) Once created, </w:t>
       </w:r>
       <w:r>
+        <w:rPr>
+          <w:highlight w:val="cyan"/>
+        </w:rPr>
         <w:t>w</w:t>
       </w:r>
       <w:r>
+        <w:rPr>
+          <w:highlight w:val="cyan"/>
+        </w:rPr>
         <w:t xml:space="preserve">orker threads do not terminate (and are not destroyed/recreated) until requested, or until the </w:t>
       </w:r>
       <w:proofErr w:type="spellStart"/>
       <w:r>
+        <w:rPr>
+          <w:highlight w:val="cyan"/>
+        </w:rPr>
         <w:t>JobSystem</w:t>
       </w:r>
       <w:proofErr w:type="spellEnd"/>
       <w:r>
+        <w:rPr>
+          <w:highlight w:val="cyan"/>
+        </w:rPr>
         <w:t xml:space="preserve"> shuts down.</w:t>
       </w:r>
     </w:p>
@@ -1418,30 +1530,54 @@
           <w:ilvl w:val="0"/>
           <w:numId w:val="5"/>
         </w:numPr>
-      </w:pPr>
-      <w:r>
+        <w:rPr>
+          <w:highlight w:val="cyan"/>
+        </w:rPr>
+      </w:pPr>
+      <w:r>
+        <w:rPr>
+          <w:highlight w:val="cyan"/>
+        </w:rPr>
         <w:t>(</w:t>
       </w:r>
       <w:r>
+        <w:rPr>
+          <w:highlight w:val="cyan"/>
+        </w:rPr>
         <w:t>2</w:t>
       </w:r>
       <w:r>
+        <w:rPr>
+          <w:highlight w:val="cyan"/>
+        </w:rPr>
         <w:t xml:space="preserve">) A Job abstract base class, with virtual destructor, pure virtual (required override) </w:t>
       </w:r>
       <w:proofErr w:type="gramStart"/>
       <w:r>
+        <w:rPr>
+          <w:highlight w:val="cyan"/>
+        </w:rPr>
         <w:t>Execute(</w:t>
       </w:r>
       <w:proofErr w:type="gramEnd"/>
       <w:r>
+        <w:rPr>
+          <w:highlight w:val="cyan"/>
+        </w:rPr>
         <w:t xml:space="preserve">) method, and virtual </w:t>
       </w:r>
       <w:proofErr w:type="spellStart"/>
       <w:r>
+        <w:rPr>
+          <w:highlight w:val="cyan"/>
+        </w:rPr>
         <w:t>CallbackOnComplete</w:t>
       </w:r>
       <w:proofErr w:type="spellEnd"/>
       <w:r>
+        <w:rPr>
+          <w:highlight w:val="cyan"/>
+        </w:rPr>
         <w:t>() method.</w:t>
       </w:r>
     </w:p>
@@ -1452,14 +1588,26 @@
           <w:ilvl w:val="0"/>
           <w:numId w:val="5"/>
         </w:numPr>
-      </w:pPr>
-      <w:r>
+        <w:rPr>
+          <w:highlight w:val="cyan"/>
+        </w:rPr>
+      </w:pPr>
+      <w:r>
+        <w:rPr>
+          <w:highlight w:val="cyan"/>
+        </w:rPr>
         <w:t>(</w:t>
       </w:r>
       <w:r>
+        <w:rPr>
+          <w:highlight w:val="cyan"/>
+        </w:rPr>
         <w:t>2</w:t>
       </w:r>
       <w:r>
+        <w:rPr>
+          <w:highlight w:val="cyan"/>
+        </w:rPr>
         <w:t>) One or more demonstration Job subclasses, in game or engine code, which demonstrates the system’s functionality.</w:t>
       </w:r>
     </w:p>
@@ -1470,38 +1618,68 @@
           <w:ilvl w:val="0"/>
           <w:numId w:val="5"/>
         </w:numPr>
-      </w:pPr>
-      <w:r>
+        <w:rPr>
+          <w:highlight w:val="cyan"/>
+        </w:rPr>
+      </w:pPr>
+      <w:r>
+        <w:rPr>
+          <w:highlight w:val="cyan"/>
+        </w:rPr>
         <w:t>(</w:t>
       </w:r>
       <w:r>
+        <w:rPr>
+          <w:highlight w:val="cyan"/>
+        </w:rPr>
         <w:t>2</w:t>
       </w:r>
       <w:r>
+        <w:rPr>
+          <w:highlight w:val="cyan"/>
+        </w:rPr>
         <w:t xml:space="preserve">) Game/engine “client” code can instantiate Job subclass object (e.g. new </w:t>
       </w:r>
       <w:proofErr w:type="spellStart"/>
       <w:r>
+        <w:rPr>
+          <w:highlight w:val="cyan"/>
+        </w:rPr>
         <w:t>MyCustomJob</w:t>
       </w:r>
       <w:proofErr w:type="spellEnd"/>
       <w:r>
+        <w:rPr>
+          <w:highlight w:val="cyan"/>
+        </w:rPr>
         <w:t xml:space="preserve">) and pass it into the </w:t>
       </w:r>
       <w:proofErr w:type="spellStart"/>
       <w:r>
+        <w:rPr>
+          <w:highlight w:val="cyan"/>
+        </w:rPr>
         <w:t>JobSystem’s</w:t>
       </w:r>
       <w:proofErr w:type="spellEnd"/>
       <w:r>
+        <w:rPr>
+          <w:highlight w:val="cyan"/>
+        </w:rPr>
         <w:t xml:space="preserve"> </w:t>
       </w:r>
       <w:proofErr w:type="spellStart"/>
       <w:r>
+        <w:rPr>
+          <w:highlight w:val="cyan"/>
+        </w:rPr>
         <w:t>QueueJob</w:t>
       </w:r>
       <w:proofErr w:type="spellEnd"/>
       <w:r>
+        <w:rPr>
+          <w:highlight w:val="cyan"/>
+        </w:rPr>
         <w:t>() method.</w:t>
       </w:r>
     </w:p>
@@ -1512,28 +1690,52 @@
           <w:ilvl w:val="0"/>
           <w:numId w:val="5"/>
         </w:numPr>
-      </w:pPr>
-      <w:r>
+        <w:rPr>
+          <w:highlight w:val="cyan"/>
+        </w:rPr>
+      </w:pPr>
+      <w:r>
+        <w:rPr>
+          <w:highlight w:val="cyan"/>
+        </w:rPr>
         <w:t>(</w:t>
       </w:r>
       <w:r>
+        <w:rPr>
+          <w:highlight w:val="cyan"/>
+        </w:rPr>
         <w:t>3</w:t>
       </w:r>
       <w:r>
+        <w:rPr>
+          <w:highlight w:val="cyan"/>
+        </w:rPr>
         <w:t xml:space="preserve">) A (private) </w:t>
       </w:r>
       <w:r>
+        <w:rPr>
+          <w:highlight w:val="cyan"/>
+        </w:rPr>
         <w:t>thread-safe list of “queued jobs”</w:t>
       </w:r>
       <w:r>
+        <w:rPr>
+          <w:highlight w:val="cyan"/>
+        </w:rPr>
         <w:t xml:space="preserve"> that have been submitted to the </w:t>
       </w:r>
       <w:proofErr w:type="spellStart"/>
       <w:r>
+        <w:rPr>
+          <w:highlight w:val="cyan"/>
+        </w:rPr>
         <w:t>JobSystem</w:t>
       </w:r>
       <w:proofErr w:type="spellEnd"/>
       <w:r>
+        <w:rPr>
+          <w:highlight w:val="cyan"/>
+        </w:rPr>
         <w:t xml:space="preserve"> for processing.</w:t>
       </w:r>
     </w:p>
@@ -1546,12 +1748,21 @@
         </w:numPr>
       </w:pPr>
       <w:r>
+        <w:rPr>
+          <w:highlight w:val="red"/>
+        </w:rPr>
         <w:t>(</w:t>
       </w:r>
       <w:r>
+        <w:rPr>
+          <w:highlight w:val="red"/>
+        </w:rPr>
         <w:t>1</w:t>
       </w:r>
       <w:r>
+        <w:rPr>
+          <w:highlight w:val="red"/>
+        </w:rPr>
         <w:t>) A (private) thread-safe list of “running jobs” that have been claimed by worker threads for execution.</w:t>
       </w:r>
     </w:p>
@@ -1562,14 +1773,26 @@
           <w:ilvl w:val="0"/>
           <w:numId w:val="5"/>
         </w:numPr>
-      </w:pPr>
-      <w:r>
+        <w:rPr>
+          <w:highlight w:val="cyan"/>
+        </w:rPr>
+      </w:pPr>
+      <w:r>
+        <w:rPr>
+          <w:highlight w:val="cyan"/>
+        </w:rPr>
         <w:t>(</w:t>
       </w:r>
       <w:r>
+        <w:rPr>
+          <w:highlight w:val="cyan"/>
+        </w:rPr>
         <w:t>3</w:t>
       </w:r>
       <w:r>
+        <w:rPr>
+          <w:highlight w:val="cyan"/>
+        </w:rPr>
         <w:t>) A (private) thread-safe list of “finished jobs” that are ready to be claimed by the main thread in game/engine “client” code.</w:t>
       </w:r>
     </w:p>
@@ -1580,28 +1803,52 @@
           <w:ilvl w:val="0"/>
           <w:numId w:val="5"/>
         </w:numPr>
-      </w:pPr>
-      <w:r>
+        <w:rPr>
+          <w:highlight w:val="cyan"/>
+        </w:rPr>
+      </w:pPr>
+      <w:r>
+        <w:rPr>
+          <w:highlight w:val="cyan"/>
+        </w:rPr>
         <w:t>(</w:t>
       </w:r>
       <w:r>
+        <w:rPr>
+          <w:highlight w:val="cyan"/>
+        </w:rPr>
         <w:t>5</w:t>
       </w:r>
       <w:r>
+        <w:rPr>
+          <w:highlight w:val="cyan"/>
+        </w:rPr>
         <w:t xml:space="preserve">) Each worker thread tries to </w:t>
       </w:r>
       <w:r>
+        <w:rPr>
+          <w:highlight w:val="cyan"/>
+        </w:rPr>
         <w:t>acquire</w:t>
       </w:r>
       <w:r>
+        <w:rPr>
+          <w:highlight w:val="cyan"/>
+        </w:rPr>
         <w:t xml:space="preserve"> and remove the next available queued Job (in a thread-safe way), and then call </w:t>
       </w:r>
       <w:proofErr w:type="gramStart"/>
       <w:r>
+        <w:rPr>
+          <w:highlight w:val="cyan"/>
+        </w:rPr>
         <w:t>Execute(</w:t>
       </w:r>
       <w:proofErr w:type="gramEnd"/>
       <w:r>
+        <w:rPr>
+          <w:highlight w:val="cyan"/>
+        </w:rPr>
         <w:t>) on that Job.</w:t>
       </w:r>
     </w:p>
@@ -1612,20 +1859,38 @@
           <w:ilvl w:val="0"/>
           <w:numId w:val="5"/>
         </w:numPr>
-      </w:pPr>
-      <w:r>
+        <w:rPr>
+          <w:highlight w:val="cyan"/>
+        </w:rPr>
+      </w:pPr>
+      <w:r>
+        <w:rPr>
+          <w:highlight w:val="cyan"/>
+        </w:rPr>
         <w:t>(</w:t>
       </w:r>
       <w:r>
+        <w:rPr>
+          <w:highlight w:val="cyan"/>
+        </w:rPr>
         <w:t>3</w:t>
       </w:r>
       <w:r>
+        <w:rPr>
+          <w:highlight w:val="cyan"/>
+        </w:rPr>
         <w:t xml:space="preserve">) If a worker thread fails to </w:t>
       </w:r>
       <w:r>
+        <w:rPr>
+          <w:highlight w:val="cyan"/>
+        </w:rPr>
         <w:t>acquire</w:t>
       </w:r>
       <w:r>
+        <w:rPr>
+          <w:highlight w:val="cyan"/>
+        </w:rPr>
         <w:t xml:space="preserve"> a job, it sleeps for 1-100 (your choice) microseconds, then tries again.</w:t>
       </w:r>
     </w:p>
@@ -1636,28 +1901,52 @@
           <w:ilvl w:val="0"/>
           <w:numId w:val="5"/>
         </w:numPr>
-      </w:pPr>
-      <w:r>
+        <w:rPr>
+          <w:highlight w:val="cyan"/>
+        </w:rPr>
+      </w:pPr>
+      <w:r>
+        <w:rPr>
+          <w:highlight w:val="cyan"/>
+        </w:rPr>
         <w:t>(</w:t>
       </w:r>
       <w:r>
+        <w:rPr>
+          <w:highlight w:val="cyan"/>
+        </w:rPr>
         <w:t>3</w:t>
       </w:r>
       <w:r>
+        <w:rPr>
+          <w:highlight w:val="cyan"/>
+        </w:rPr>
         <w:t>) Worker threads do not “hog” shared mutexes by keeping them locke</w:t>
       </w:r>
       <w:r>
+        <w:rPr>
+          <w:highlight w:val="cyan"/>
+        </w:rPr>
         <w:t xml:space="preserve">d while calling </w:t>
       </w:r>
       <w:proofErr w:type="gramStart"/>
       <w:r>
+        <w:rPr>
+          <w:highlight w:val="cyan"/>
+        </w:rPr>
         <w:t>Execute(</w:t>
       </w:r>
       <w:proofErr w:type="gramEnd"/>
       <w:r>
+        <w:rPr>
+          <w:highlight w:val="cyan"/>
+        </w:rPr>
         <w:t xml:space="preserve">) on an acquired </w:t>
       </w:r>
       <w:r>
+        <w:rPr>
+          <w:highlight w:val="cyan"/>
+        </w:rPr>
         <w:t>Job.</w:t>
       </w:r>
     </w:p>
@@ -1668,22 +1957,40 @@
           <w:ilvl w:val="0"/>
           <w:numId w:val="5"/>
         </w:numPr>
-      </w:pPr>
-      <w:r>
+        <w:rPr>
+          <w:highlight w:val="cyan"/>
+        </w:rPr>
+      </w:pPr>
+      <w:r>
+        <w:rPr>
+          <w:highlight w:val="cyan"/>
+        </w:rPr>
         <w:t>(</w:t>
       </w:r>
       <w:r>
+        <w:rPr>
+          <w:highlight w:val="cyan"/>
+        </w:rPr>
         <w:t>10</w:t>
       </w:r>
       <w:r>
+        <w:rPr>
+          <w:highlight w:val="cyan"/>
+        </w:rPr>
         <w:t xml:space="preserve">) </w:t>
       </w:r>
       <w:proofErr w:type="gramStart"/>
       <w:r>
+        <w:rPr>
+          <w:highlight w:val="cyan"/>
+        </w:rPr>
         <w:t>std::</w:t>
       </w:r>
       <w:proofErr w:type="gramEnd"/>
       <w:r>
+        <w:rPr>
+          <w:highlight w:val="cyan"/>
+        </w:rPr>
         <w:t>mutex (and/or std::atomic) is used to ensure thread-safety of all operations on shared/contested data.</w:t>
       </w:r>
     </w:p>
@@ -1694,57 +2001,100 @@
           <w:ilvl w:val="0"/>
           <w:numId w:val="5"/>
         </w:numPr>
-      </w:pPr>
-      <w:r>
+        <w:rPr>
+          <w:highlight w:val="cyan"/>
+        </w:rPr>
+      </w:pPr>
+      <w:r>
+        <w:rPr>
+          <w:highlight w:val="cyan"/>
+        </w:rPr>
         <w:t>(</w:t>
       </w:r>
       <w:r>
+        <w:rPr>
+          <w:highlight w:val="cyan"/>
+        </w:rPr>
         <w:t>5</w:t>
       </w:r>
       <w:r>
+        <w:rPr>
+          <w:highlight w:val="cyan"/>
+        </w:rPr>
         <w:t xml:space="preserve">) When game/engine “client” code (usually in the main thread) calls </w:t>
       </w:r>
       <w:proofErr w:type="spellStart"/>
       <w:r>
+        <w:rPr>
+          <w:highlight w:val="cyan"/>
+        </w:rPr>
         <w:t>CallFinishedJobCallbacksAndDelete</w:t>
       </w:r>
       <w:proofErr w:type="spellEnd"/>
       <w:r>
+        <w:rPr>
+          <w:highlight w:val="cyan"/>
+        </w:rPr>
         <w:t xml:space="preserve">() or equivalent on the </w:t>
       </w:r>
       <w:proofErr w:type="spellStart"/>
       <w:r>
+        <w:rPr>
+          <w:highlight w:val="cyan"/>
+        </w:rPr>
         <w:t>JobSystem</w:t>
       </w:r>
       <w:proofErr w:type="spellEnd"/>
       <w:r>
+        <w:rPr>
+          <w:highlight w:val="cyan"/>
+        </w:rPr>
         <w:t xml:space="preserve">, all Jobs previously completed have their </w:t>
       </w:r>
       <w:proofErr w:type="spellStart"/>
       <w:r>
+        <w:rPr>
+          <w:highlight w:val="cyan"/>
+        </w:rPr>
         <w:t>CallbackOnComplete</w:t>
       </w:r>
       <w:proofErr w:type="spellEnd"/>
       <w:r>
+        <w:rPr>
+          <w:highlight w:val="cyan"/>
+        </w:rPr>
         <w:t xml:space="preserve">() methods called – </w:t>
       </w:r>
       <w:r>
         <w:rPr>
           <w:b/>
           <w:i/>
+          <w:highlight w:val="cyan"/>
         </w:rPr>
         <w:t>from the calling thread (main thread)</w:t>
       </w:r>
       <w:r>
+        <w:rPr>
+          <w:highlight w:val="cyan"/>
+        </w:rPr>
         <w:t xml:space="preserve"> – and then the Job objects are </w:t>
       </w:r>
       <w:r>
+        <w:rPr>
+          <w:highlight w:val="cyan"/>
+        </w:rPr>
         <w:t xml:space="preserve">automatically </w:t>
       </w:r>
       <w:r>
+        <w:rPr>
+          <w:highlight w:val="cyan"/>
+        </w:rPr>
         <w:t>deleted.</w:t>
       </w:r>
       <w:r>
+        <w:rPr>
+          <w:highlight w:val="cyan"/>
+        </w:rPr>
         <w:t xml:space="preserve">  Note that this must be done atomically, and without tying up the mutex that protects the “finished jobs” list while making each of the callback calls. </w:t>
       </w:r>
     </w:p>
@@ -1755,92 +2105,174 @@
           <w:ilvl w:val="0"/>
           <w:numId w:val="5"/>
         </w:numPr>
-      </w:pPr>
-      <w:r>
+        <w:rPr>
+          <w:highlight w:val="cyan"/>
+        </w:rPr>
+      </w:pPr>
+      <w:r>
+        <w:rPr>
+          <w:highlight w:val="cyan"/>
+        </w:rPr>
         <w:t>(</w:t>
       </w:r>
       <w:r>
+        <w:rPr>
+          <w:highlight w:val="cyan"/>
+        </w:rPr>
         <w:t>4</w:t>
       </w:r>
       <w:r>
+        <w:rPr>
+          <w:highlight w:val="cyan"/>
+        </w:rPr>
         <w:t xml:space="preserve">) When the </w:t>
       </w:r>
       <w:proofErr w:type="spellStart"/>
       <w:r>
+        <w:rPr>
+          <w:highlight w:val="cyan"/>
+        </w:rPr>
         <w:t>JobSystem</w:t>
       </w:r>
       <w:proofErr w:type="spellEnd"/>
       <w:r>
+        <w:rPr>
+          <w:highlight w:val="cyan"/>
+        </w:rPr>
         <w:t xml:space="preserve"> is told to </w:t>
       </w:r>
       <w:proofErr w:type="spellStart"/>
       <w:proofErr w:type="gramStart"/>
       <w:r>
+        <w:rPr>
+          <w:highlight w:val="cyan"/>
+        </w:rPr>
         <w:t>ShutDown</w:t>
       </w:r>
       <w:proofErr w:type="spellEnd"/>
       <w:r>
+        <w:rPr>
+          <w:highlight w:val="cyan"/>
+        </w:rPr>
         <w:t>(</w:t>
       </w:r>
       <w:proofErr w:type="gramEnd"/>
       <w:r>
+        <w:rPr>
+          <w:highlight w:val="cyan"/>
+        </w:rPr>
         <w:t xml:space="preserve">), it signals (using an std::atomic&lt;bool&gt; </w:t>
       </w:r>
       <w:proofErr w:type="spellStart"/>
       <w:r>
+        <w:rPr>
+          <w:highlight w:val="cyan"/>
+        </w:rPr>
         <w:t>m_isQuitting</w:t>
       </w:r>
       <w:proofErr w:type="spellEnd"/>
       <w:r>
+        <w:rPr>
+          <w:highlight w:val="cyan"/>
+        </w:rPr>
         <w:t xml:space="preserve">, or equivalent) that all worker threads should finish their current Jobs and stop taking any new jobs.  It then </w:t>
       </w:r>
       <w:r>
         <w:rPr>
           <w:b/>
+          <w:highlight w:val="cyan"/>
         </w:rPr>
         <w:t>blocks until all threads have completed</w:t>
       </w:r>
       <w:r>
+        <w:rPr>
+          <w:highlight w:val="cyan"/>
+        </w:rPr>
         <w:t xml:space="preserve"> (using th</w:t>
       </w:r>
       <w:r>
+        <w:rPr>
+          <w:highlight w:val="cyan"/>
+        </w:rPr>
         <w:t xml:space="preserve">e </w:t>
       </w:r>
       <w:proofErr w:type="gramStart"/>
       <w:r>
+        <w:rPr>
+          <w:highlight w:val="cyan"/>
+        </w:rPr>
         <w:t>join(</w:t>
       </w:r>
       <w:proofErr w:type="gramEnd"/>
       <w:r>
-        <w:t xml:space="preserve">) method on std::thread), and then finally deleting each </w:t>
+        <w:rPr>
+          <w:highlight w:val="cyan"/>
+        </w:rPr>
+        <w:t>) method on std::thread),</w:t>
+      </w:r>
+      <w:r>
+        <w:t xml:space="preserve"> </w:t>
+      </w:r>
+      <w:r>
+        <w:rPr>
+          <w:highlight w:val="cyan"/>
+        </w:rPr>
+        <w:t xml:space="preserve">and then finally deleting each </w:t>
       </w:r>
       <w:proofErr w:type="spellStart"/>
       <w:r>
+        <w:rPr>
+          <w:highlight w:val="cyan"/>
+        </w:rPr>
         <w:t>WorkerThread</w:t>
       </w:r>
       <w:proofErr w:type="spellEnd"/>
       <w:r>
+        <w:rPr>
+          <w:highlight w:val="cyan"/>
+        </w:rPr>
         <w:t xml:space="preserve"> </w:t>
       </w:r>
       <w:r>
+        <w:rPr>
+          <w:highlight w:val="cyan"/>
+        </w:rPr>
         <w:t>object (</w:t>
       </w:r>
       <w:r>
+        <w:rPr>
+          <w:highlight w:val="cyan"/>
+        </w:rPr>
         <w:t xml:space="preserve">whose destructor </w:t>
       </w:r>
       <w:r>
+        <w:rPr>
+          <w:highlight w:val="cyan"/>
+        </w:rPr>
         <w:t>should</w:t>
       </w:r>
       <w:r>
+        <w:rPr>
+          <w:highlight w:val="cyan"/>
+        </w:rPr>
         <w:t>,</w:t>
       </w:r>
       <w:r>
+        <w:rPr>
+          <w:highlight w:val="cyan"/>
+        </w:rPr>
         <w:t xml:space="preserve"> in turn</w:t>
       </w:r>
       <w:r>
+        <w:rPr>
+          <w:highlight w:val="cyan"/>
+        </w:rPr>
         <w:t>,</w:t>
       </w:r>
       <w:r>
+        <w:rPr>
+          <w:highlight w:val="cyan"/>
+        </w:rPr>
         <w:t xml:space="preserve"> delete its std::thread object).</w:t>
       </w:r>
     </w:p>
@@ -1851,22 +2283,40 @@
           <w:ilvl w:val="0"/>
           <w:numId w:val="5"/>
         </w:numPr>
-      </w:pPr>
-      <w:r>
+        <w:rPr>
+          <w:highlight w:val="cyan"/>
+        </w:rPr>
+      </w:pPr>
+      <w:r>
+        <w:rPr>
+          <w:highlight w:val="cyan"/>
+        </w:rPr>
         <w:t>(</w:t>
       </w:r>
       <w:r>
+        <w:rPr>
+          <w:highlight w:val="cyan"/>
+        </w:rPr>
         <w:t>5</w:t>
       </w:r>
       <w:r>
+        <w:rPr>
+          <w:highlight w:val="cyan"/>
+        </w:rPr>
         <w:t xml:space="preserve">) When running at least 12 </w:t>
       </w:r>
       <w:proofErr w:type="spellStart"/>
       <w:r>
+        <w:rPr>
+          <w:highlight w:val="cyan"/>
+        </w:rPr>
         <w:t>WorkerThreads</w:t>
       </w:r>
       <w:proofErr w:type="spellEnd"/>
       <w:r>
+        <w:rPr>
+          <w:highlight w:val="cyan"/>
+        </w:rPr>
         <w:t>, and feeding them more than enough Jobs to keep them busy, your CPU should show near 100% busy in the Task Manager.</w:t>
       </w:r>
     </w:p>
@@ -1877,22 +2327,40 @@
           <w:ilvl w:val="0"/>
           <w:numId w:val="5"/>
         </w:numPr>
-      </w:pPr>
-      <w:r>
+        <w:rPr>
+          <w:highlight w:val="cyan"/>
+        </w:rPr>
+      </w:pPr>
+      <w:r>
+        <w:rPr>
+          <w:highlight w:val="cyan"/>
+        </w:rPr>
         <w:t>(</w:t>
       </w:r>
       <w:r>
+        <w:rPr>
+          <w:highlight w:val="cyan"/>
+        </w:rPr>
         <w:t>5</w:t>
       </w:r>
       <w:r>
+        <w:rPr>
+          <w:highlight w:val="cyan"/>
+        </w:rPr>
         <w:t xml:space="preserve">) When running at least 12 </w:t>
       </w:r>
       <w:proofErr w:type="spellStart"/>
       <w:r>
+        <w:rPr>
+          <w:highlight w:val="cyan"/>
+        </w:rPr>
         <w:t>WorkerThreads</w:t>
       </w:r>
       <w:proofErr w:type="spellEnd"/>
       <w:r>
+        <w:rPr>
+          <w:highlight w:val="cyan"/>
+        </w:rPr>
         <w:t>, but with no Jobs queued up (all workers are idle), your CPU should show less than 10% busy in the Task Manager (closer to 0% if your main thread is self-limiting its framerate).</w:t>
       </w:r>
     </w:p>

</xml_diff>

<commit_message>
Added jobs running list
</commit_message>
<xml_diff>
--- a/Doomenstein/C29 SDST A4 - Threads, Jobs, and Portals.docx
+++ b/Doomenstein/C29 SDST A4 - Threads, Jobs, and Portals.docx
@@ -1746,22 +1746,25 @@
           <w:ilvl w:val="0"/>
           <w:numId w:val="5"/>
         </w:numPr>
-      </w:pPr>
-      <w:r>
-        <w:rPr>
-          <w:highlight w:val="red"/>
+        <w:rPr>
+          <w:highlight w:val="cyan"/>
+        </w:rPr>
+      </w:pPr>
+      <w:r>
+        <w:rPr>
+          <w:highlight w:val="cyan"/>
         </w:rPr>
         <w:t>(</w:t>
       </w:r>
       <w:r>
         <w:rPr>
-          <w:highlight w:val="red"/>
+          <w:highlight w:val="cyan"/>
         </w:rPr>
         <w:t>1</w:t>
       </w:r>
       <w:r>
         <w:rPr>
-          <w:highlight w:val="red"/>
+          <w:highlight w:val="cyan"/>
         </w:rPr>
         <w:t>) A (private) thread-safe list of “running jobs” that have been claimed by worker threads for execution.</w:t>
       </w:r>

</xml_diff>